<commit_message>
Agregué el nombre del director actual en el caso de la vista de exportación de reconocimientos en word
</commit_message>
<xml_diff>
--- a/Gestion_de_Cursos/Archivos_exportados/2024/2-2024/reconocimientos/Reconocimiento_Sebastian Bonilla Hernandez.docx
+++ b/Gestion_de_Cursos/Archivos_exportados/2024/2-2024/reconocimientos/Reconocimiento_Sebastian Bonilla Hernandez.docx
@@ -230,29 +230,6 @@
                                 <w:lang w:val="es-ES"/>
                               </w:rPr>
                               <w:fldChar w:fldCharType="end"/>
-                            </w:r>
-                          </w:p>
-                          <w:p>
-                            <w:pPr>
-                              <w:spacing w:line="276" w:lineRule="auto"/>
-                              <w:jc w:val="center"/>
-                              <w:rPr>
-                                <w:rFonts w:ascii="Montserrat Extra Bold" w:hAnsi="Montserrat Extra Bold"/>
-                                <w:b/>
-                                <w:bCs/>
-                                <w:color w:val="595959" w:themeColor="text1" w:themeTint="A6"/>
-                                <w:lang w:val="es-ES"/>
-                              </w:rPr>
-                            </w:pPr>
-                            <w:r>
-                              <w:rPr>
-                                <w:rFonts w:ascii="Montserrat Extra Bold" w:hAnsi="Montserrat Extra Bold"/>
-                                <w:b/>
-                                <w:bCs/>
-                                <w:color w:val="595959" w:themeColor="text1" w:themeTint="A6"/>
-                                <w:lang w:val="es-ES"/>
-                              </w:rPr>
-                              <w:t>LORENZO O. HERNÁNDEZ</w:t>
                             </w:r>
                           </w:p>
                           <w:p>
@@ -405,29 +382,6 @@
                           <w:lang w:val="es-ES"/>
                         </w:rPr>
                         <w:fldChar w:fldCharType="end"/>
-                      </w:r>
-                    </w:p>
-                    <w:p>
-                      <w:pPr>
-                        <w:spacing w:line="276" w:lineRule="auto"/>
-                        <w:jc w:val="center"/>
-                        <w:rPr>
-                          <w:rFonts w:ascii="Montserrat Extra Bold" w:hAnsi="Montserrat Extra Bold"/>
-                          <w:b/>
-                          <w:bCs/>
-                          <w:color w:val="595959" w:themeColor="text1" w:themeTint="A6"/>
-                          <w:lang w:val="es-ES"/>
-                        </w:rPr>
-                      </w:pPr>
-                      <w:r>
-                        <w:rPr>
-                          <w:rFonts w:ascii="Montserrat Extra Bold" w:hAnsi="Montserrat Extra Bold"/>
-                          <w:b/>
-                          <w:bCs/>
-                          <w:color w:val="595959" w:themeColor="text1" w:themeTint="A6"/>
-                          <w:lang w:val="es-ES"/>
-                        </w:rPr>
-                        <w:t>LORENZO O. HERNÁNDEZ</w:t>
                       </w:r>
                     </w:p>
                     <w:p>
@@ -1664,7 +1618,7 @@
           <w:color w:val="595959"/>
           <w:sz w:val="22"/>
         </w:rPr>
-        <w:t xml:space="preserve">       INGLÉS BÁSICO</w:t>
+        <w:t xml:space="preserve">   INGLÉS BÁSICO</w:t>
       </w:r>
     </w:p>
     <w:p>
@@ -1851,11 +1805,7 @@
           </mc:Choice>
           <mc:Fallback>
             <w:pict>
-              <v:shapetype w14:anchorId="4C0FE89E" id="_x0000_t202" coordsize="21600,21600" o:spt="202" path="m,l,21600r21600,l21600,xe">
-                <v:stroke joinstyle="miter"/>
-                <v:path gradientshapeok="t" o:connecttype="rect"/>
-              </v:shapetype>
-              <v:shape id="_x0000_s1031" type="#_x0000_t202" style="position:absolute;left:0;text-align:left;margin-left:.85pt;margin-top:10.3pt;width:610.45pt;height:25.2pt;z-index:251670528;visibility:visible;mso-wrap-style:square;mso-width-percent:0;mso-height-percent:0;mso-wrap-distance-left:9pt;mso-wrap-distance-top:0;mso-wrap-distance-right:9pt;mso-wrap-distance-bottom:0;mso-position-horizontal:absolute;mso-position-horizontal-relative:text;mso-position-vertical:absolute;mso-position-vertical-relative:text;mso-width-percent:0;mso-height-percent:0;mso-width-relative:margin;mso-height-relative:margin;v-text-anchor:top" o:gfxdata="UEsDBBQABgAIAAAAIQC2gziS/gAAAOEBAAATAAAAW0NvbnRlbnRfVHlwZXNdLnhtbJSRQU7DMBBF 90jcwfIWJU67QAgl6YK0S0CoHGBkTxKLZGx5TGhvj5O2G0SRWNoz/78nu9wcxkFMGNg6quQqL6RA 0s5Y6ir5vt9lD1JwBDIwOMJKHpHlpr69KfdHjyxSmriSfYz+USnWPY7AufNIadK6MEJMx9ApD/oD OlTrorhX2lFEilmcO2RdNtjC5xDF9pCuTyYBB5bi6bQ4syoJ3g9WQ0ymaiLzg5KdCXlKLjvcW893 SUOqXwnz5DrgnHtJTxOsQfEKIT7DmDSUCaxw7Rqn8787ZsmRM9e2VmPeBN4uqYvTtW7jvijg9N/y JsXecLq0q+WD6m8AAAD//wMAUEsDBBQABgAIAAAAIQA4/SH/1gAAAJQBAAALAAAAX3JlbHMvLnJl bHOkkMFqwzAMhu+DvYPRfXGawxijTi+j0GvpHsDYimMaW0Yy2fr2M4PBMnrbUb/Q94l/f/hMi1qR JVI2sOt6UJgd+ZiDgffL8ekFlFSbvV0oo4EbChzGx4f9GRdb25HMsYhqlCwG5lrLq9biZkxWOiqY 22YiTra2kYMu1l1tQD30/bPm3wwYN0x18gb45AdQl1tp5j/sFB2T0FQ7R0nTNEV3j6o9feQzro1i OWA14Fm+Q8a1a8+Bvu/d/dMb2JY5uiPbhG/ktn4cqGU/er3pcvwCAAD//wMAUEsDBBQABgAIAAAA IQA/1dF85QEAAKgDAAAOAAAAZHJzL2Uyb0RvYy54bWysU9uO0zAQfUfiHyy/07TdlkLUdLXsahHS cpEWPmDiOIlF4jFjt0n5esZOt1vgDfFieWacM+ecmWyvx74TB03eoC3kYjaXQluFlbFNIb99vX/1 RgofwFbQodWFPGovr3cvX2wHl+sltthVmgSDWJ8PrpBtCC7PMq9a3YOfodOWizVSD4FDarKKYGD0 vsuW8/nrbECqHKHS3nP2birKXcKva63C57r2OoiukMwtpJPSWcYz220hbwhca9SJBvwDix6M5aZn qDsIIPZk/oLqjSL0WIeZwj7DujZKJw2sZjH/Q81jC04nLWyOd2eb/P+DVZ8Oj+4LiTC+w5EHmER4 94DquxcWb1uwjb4hwqHVUHHjRbQsG5zPT59Gq33uI0g5fMSKhwz7gAlorKmPrrBOweg8gOPZdD0G oTi52ayXq9WVFIprVzzTVZpKBvnT1458eK+xF/FSSOKhJnQ4PPgQ2UD+9CQ2s3hvui4NtrO/Jfhh zCT2kfBEPYzlKExVyHWUFsWUWB1ZDuG0LrzefGmRfkox8KoU0v/YA2kpug+WLXm7WDFnEVKwWm+W HNBlpbysgFUMVcggxXS9DdM+7h2ZpuVO0xAs3rCNtUkKn1md6PM6JOGn1Y37dhmnV88/2O4XAAAA //8DAFBLAwQUAAYACAAAACEAEDDredwAAAAIAQAADwAAAGRycy9kb3ducmV2LnhtbEyPwU7DMBBE 70j9B2srcaN2LWghxKkqEFcQBSr15sbbJGq8jmK3CX/P9kRvO5rR7Jt8NfpWnLGPTSAD85kCgVQG 11Bl4Pvr7e4RREyWnG0DoYFfjLAqJje5zVwY6BPPm1QJLqGYWQN1Sl0mZSxr9DbOQofE3iH03iaW fSVdbwcu963USi2ktw3xh9p2+FJjedycvIGf98Nue68+qlf/0A1hVJL8kzTmdjqun0EkHNN/GC74 jA4FM+3DiVwULeslBw1otQBxsbXWfO0NLOcKZJHL6wHFHwAAAP//AwBQSwECLQAUAAYACAAAACEA toM4kv4AAADhAQAAEwAAAAAAAAAAAAAAAAAAAAAAW0NvbnRlbnRfVHlwZXNdLnhtbFBLAQItABQA BgAIAAAAIQA4/SH/1gAAAJQBAAALAAAAAAAAAAAAAAAAAC8BAABfcmVscy8ucmVsc1BLAQItABQA BgAIAAAAIQA/1dF85QEAAKgDAAAOAAAAAAAAAAAAAAAAAC4CAABkcnMvZTJvRG9jLnhtbFBLAQIt ABQABgAIAAAAIQAQMOt53AAAAAgBAAAPAAAAAAAAAAAAAAAAAD8EAABkcnMvZG93bnJldi54bWxQ SwUGAAAAAAQABADzAAAASAUAAAAA " filled="f" stroked="f">
+              <v:shape w14:anchorId="4C0FE89E" id="_x0000_s1031" type="#_x0000_t202" style="position:absolute;left:0;text-align:left;margin-left:.85pt;margin-top:10.3pt;width:610.45pt;height:25.2pt;z-index:251670528;visibility:visible;mso-wrap-style:square;mso-width-percent:0;mso-height-percent:0;mso-wrap-distance-left:9pt;mso-wrap-distance-top:0;mso-wrap-distance-right:9pt;mso-wrap-distance-bottom:0;mso-position-horizontal:absolute;mso-position-horizontal-relative:text;mso-position-vertical:absolute;mso-position-vertical-relative:text;mso-width-percent:0;mso-height-percent:0;mso-width-relative:margin;mso-height-relative:margin;v-text-anchor:top" o:gfxdata="UEsDBBQABgAIAAAAIQC2gziS/gAAAOEBAAATAAAAW0NvbnRlbnRfVHlwZXNdLnhtbJSRQU7DMBBF 90jcwfIWJU67QAgl6YK0S0CoHGBkTxKLZGx5TGhvj5O2G0SRWNoz/78nu9wcxkFMGNg6quQqL6RA 0s5Y6ir5vt9lD1JwBDIwOMJKHpHlpr69KfdHjyxSmriSfYz+USnWPY7AufNIadK6MEJMx9ApD/oD OlTrorhX2lFEilmcO2RdNtjC5xDF9pCuTyYBB5bi6bQ4syoJ3g9WQ0ymaiLzg5KdCXlKLjvcW893 SUOqXwnz5DrgnHtJTxOsQfEKIT7DmDSUCaxw7Rqn8787ZsmRM9e2VmPeBN4uqYvTtW7jvijg9N/y JsXecLq0q+WD6m8AAAD//wMAUEsDBBQABgAIAAAAIQA4/SH/1gAAAJQBAAALAAAAX3JlbHMvLnJl bHOkkMFqwzAMhu+DvYPRfXGawxijTi+j0GvpHsDYimMaW0Yy2fr2M4PBMnrbUb/Q94l/f/hMi1qR JVI2sOt6UJgd+ZiDgffL8ekFlFSbvV0oo4EbChzGx4f9GRdb25HMsYhqlCwG5lrLq9biZkxWOiqY 22YiTra2kYMu1l1tQD30/bPm3wwYN0x18gb45AdQl1tp5j/sFB2T0FQ7R0nTNEV3j6o9feQzro1i OWA14Fm+Q8a1a8+Bvu/d/dMb2JY5uiPbhG/ktn4cqGU/er3pcvwCAAD//wMAUEsDBBQABgAIAAAA IQA/1dF85QEAAKgDAAAOAAAAZHJzL2Uyb0RvYy54bWysU9uO0zAQfUfiHyy/07TdlkLUdLXsahHS cpEWPmDiOIlF4jFjt0n5esZOt1vgDfFieWacM+ecmWyvx74TB03eoC3kYjaXQluFlbFNIb99vX/1 RgofwFbQodWFPGovr3cvX2wHl+sltthVmgSDWJ8PrpBtCC7PMq9a3YOfodOWizVSD4FDarKKYGD0 vsuW8/nrbECqHKHS3nP2birKXcKva63C57r2OoiukMwtpJPSWcYz220hbwhca9SJBvwDix6M5aZn qDsIIPZk/oLqjSL0WIeZwj7DujZKJw2sZjH/Q81jC04nLWyOd2eb/P+DVZ8Oj+4LiTC+w5EHmER4 94DquxcWb1uwjb4hwqHVUHHjRbQsG5zPT59Gq33uI0g5fMSKhwz7gAlorKmPrrBOweg8gOPZdD0G oTi52ayXq9WVFIprVzzTVZpKBvnT1458eK+xF/FSSOKhJnQ4PPgQ2UD+9CQ2s3hvui4NtrO/Jfhh zCT2kfBEPYzlKExVyHWUFsWUWB1ZDuG0LrzefGmRfkox8KoU0v/YA2kpug+WLXm7WDFnEVKwWm+W HNBlpbysgFUMVcggxXS9DdM+7h2ZpuVO0xAs3rCNtUkKn1md6PM6JOGn1Y37dhmnV88/2O4XAAAA //8DAFBLAwQUAAYACAAAACEAEDDredwAAAAIAQAADwAAAGRycy9kb3ducmV2LnhtbEyPwU7DMBBE 70j9B2srcaN2LWghxKkqEFcQBSr15sbbJGq8jmK3CX/P9kRvO5rR7Jt8NfpWnLGPTSAD85kCgVQG 11Bl4Pvr7e4RREyWnG0DoYFfjLAqJje5zVwY6BPPm1QJLqGYWQN1Sl0mZSxr9DbOQofE3iH03iaW fSVdbwcu963USi2ktw3xh9p2+FJjedycvIGf98Nue68+qlf/0A1hVJL8kzTmdjqun0EkHNN/GC74 jA4FM+3DiVwULeslBw1otQBxsbXWfO0NLOcKZJHL6wHFHwAAAP//AwBQSwECLQAUAAYACAAAACEA toM4kv4AAADhAQAAEwAAAAAAAAAAAAAAAAAAAAAAW0NvbnRlbnRfVHlwZXNdLnhtbFBLAQItABQA BgAIAAAAIQA4/SH/1gAAAJQBAAALAAAAAAAAAAAAAAAAAC8BAABfcmVscy8ucmVsc1BLAQItABQA BgAIAAAAIQA/1dF85QEAAKgDAAAOAAAAAAAAAAAAAAAAAC4CAABkcnMvZTJvRG9jLnhtbFBLAQIt ABQABgAIAAAAIQAQMOt53AAAAAgBAAAPAAAAAAAAAAAAAAAAAD8EAABkcnMvZG93bnJldi54bWxQ SwUGAAAAAAQABADzAAAASAUAAAAA " filled="f" stroked="f">
                 <v:textbox>
                   <w:txbxContent>
                     <w:p>
@@ -1964,14 +1914,16 @@
     </w:p>
     <w:p>
       <w:pPr>
-        <w:tabs>
-          <w:tab w:val="left" w:pos="921"/>
-        </w:tabs>
-        <w:rPr>
-          <w:rFonts w:ascii="Adobe Caslon Pro" w:hAnsi="Adobe Caslon Pro"/>
-          <w:sz w:val="16"/>
-          <w:szCs w:val="16"/>
-          <w:u w:val="single"/>
+        <w:ind w:left="1134" w:right="1469"/>
+        <w:jc w:val="center"/>
+        <w:rPr>
+          <w:rFonts w:ascii="Montserrat Extra Bold" w:hAnsi="Montserrat Extra Bold"/>
+          <w:b/>
+          <w:bCs/>
+          <w:color w:val="FF0000"/>
+          <w:sz w:val="36"/>
+          <w:szCs w:val="36"/>
+          <w:lang w:val="es-ES"/>
         </w:rPr>
       </w:pPr>
       <w:r>
@@ -2130,7 +2082,7 @@
           </mc:Choice>
           <mc:Fallback>
             <w:pict>
-              <v:shape w14:anchorId="3313643E" id="Text Box 11" o:spid="_x0000_s1032" type="#_x0000_t202" style="position:absolute;margin-left:0;margin-top:129.5pt;width:585.25pt;height:25.1pt;z-index:251509760;visibility:visible;mso-wrap-style:square;mso-width-percent:0;mso-height-percent:0;mso-wrap-distance-left:9pt;mso-wrap-distance-top:0;mso-wrap-distance-right:9pt;mso-wrap-distance-bottom:0;mso-position-horizontal:center;mso-position-horizontal-relative:margin;mso-position-vertical:absolute;mso-position-vertical-relative:text;mso-width-percent:0;mso-height-percent:0;mso-width-relative:margin;mso-height-relative:margin;v-text-anchor:top" o:gfxdata="UEsDBBQABgAIAAAAIQC2gziS/gAAAOEBAAATAAAAW0NvbnRlbnRfVHlwZXNdLnhtbJSRQU7DMBBF 90jcwfIWJU67QAgl6YK0S0CoHGBkTxKLZGx5TGhvj5O2G0SRWNoz/78nu9wcxkFMGNg6quQqL6RA 0s5Y6ir5vt9lD1JwBDIwOMJKHpHlpr69KfdHjyxSmriSfYz+USnWPY7AufNIadK6MEJMx9ApD/oD OlTrorhX2lFEilmcO2RdNtjC5xDF9pCuTyYBB5bi6bQ4syoJ3g9WQ0ymaiLzg5KdCXlKLjvcW893 SUOqXwnz5DrgnHtJTxOsQfEKIT7DmDSUCaxw7Rqn8787ZsmRM9e2VmPeBN4uqYvTtW7jvijg9N/y JsXecLq0q+WD6m8AAAD//wMAUEsDBBQABgAIAAAAIQA4/SH/1gAAAJQBAAALAAAAX3JlbHMvLnJl bHOkkMFqwzAMhu+DvYPRfXGawxijTi+j0GvpHsDYimMaW0Yy2fr2M4PBMnrbUb/Q94l/f/hMi1qR JVI2sOt6UJgd+ZiDgffL8ekFlFSbvV0oo4EbChzGx4f9GRdb25HMsYhqlCwG5lrLq9biZkxWOiqY 22YiTra2kYMu1l1tQD30/bPm3wwYN0x18gb45AdQl1tp5j/sFB2T0FQ7R0nTNEV3j6o9feQzro1i OWA14Fm+Q8a1a8+Bvu/d/dMb2JY5uiPbhG/ktn4cqGU/er3pcvwCAAD//wMAUEsDBBQABgAIAAAA IQCxIQ2l5gEAAKgDAAAOAAAAZHJzL2Uyb0RvYy54bWysU8Fu2zAMvQ/YPwi6L7ZTN22NOEXXosOA rhvQ9QNkWbaF2aJGKbGzrx8lp2m23YpdBJGUH997pNfX09CznUKnwZQ8W6ScKSOh1qYt+fP3+w+X nDkvTC16MKrke+X49eb9u/VoC7WEDvpaISMQ44rRlrzz3hZJ4mSnBuEWYJWhYgM4CE8htkmNYiT0 oU+WabpKRsDaIkjlHGXv5iLfRPymUdJ/bRqnPOtLTtx8PDGeVTiTzVoULQrbaXmgId7AYhDaUNMj 1J3wgm1R/wM1aIngoPELCUMCTaOlihpITZb+peapE1ZFLWSOs0eb3P+DlY+7J/sNmZ8+wkQDjCKc fQD5wzEDt50wrbpBhLFToqbGWbAsGa0rDp8Gq13hAkg1foGahiy2HiLQ1OAQXCGdjNBpAPuj6Wry TFLyIj9bXqUrziTVzrLL1XkeW4ji5WuLzn9SMLBwKTnSUCO62D04H9iI4uVJaGbgXvd9HGxv/kjQ w5CJ7APhmbqfqonpuuSr0DeIqaDekxyEeV1ovenSAf7ibKRVKbn7uRWoOOs/G7LkKsvzsFsxyM8v lhTgaaU6rQgjCarknrP5euvnfdxa1G1HneYhGLghGxsdFb6yOtCndYjCD6sb9u00jq9ef7DNbwAA AP//AwBQSwMEFAAGAAgAAAAhAIO8S/LdAAAACQEAAA8AAABkcnMvZG93bnJldi54bWxMj8FOwzAQ RO9I/QdrkbhRu4EACdlUCMS1iEIrcXPjbRI1Xkex24S/r3uC26xmNfOmWE62EycafOsYYTFXIIgr Z1quEb6/3m+fQPig2ejOMSH8kodlObsqdG7cyJ90WodaxBD2uUZoQuhzKX3VkNV+7nri6O3dYHWI 51BLM+gxhttOJko9SKtbjg2N7um1oeqwPlqEzWr/s71XH/WbTfvRTUqyzSTizfX08gwi0BT+nuGC H9GhjEw7d2TjRYcQhwSEJM2iuNiLR5WC2CHcqSwBWRby/4LyDAAA//8DAFBLAQItABQABgAIAAAA IQC2gziS/gAAAOEBAAATAAAAAAAAAAAAAAAAAAAAAABbQ29udGVudF9UeXBlc10ueG1sUEsBAi0A FAAGAAgAAAAhADj9If/WAAAAlAEAAAsAAAAAAAAAAAAAAAAALwEAAF9yZWxzLy5yZWxzUEsBAi0A FAAGAAgAAAAhALEhDaXmAQAAqAMAAA4AAAAAAAAAAAAAAAAALgIAAGRycy9lMm9Eb2MueG1sUEsB Ai0AFAAGAAgAAAAhAIO8S/LdAAAACQEAAA8AAAAAAAAAAAAAAAAAQAQAAGRycy9kb3ducmV2Lnht bFBLBQYAAAAABAAEAPMAAABKBQAAAAA= " filled="f" stroked="f">
+              <v:shape w14:anchorId="3313643E" id="Text Box 11" o:spid="_x0000_s1032" type="#_x0000_t202" style="position:absolute;left:0;text-align:left;margin-left:0;margin-top:129.5pt;width:585.25pt;height:25.1pt;z-index:251509760;visibility:visible;mso-wrap-style:square;mso-width-percent:0;mso-height-percent:0;mso-wrap-distance-left:9pt;mso-wrap-distance-top:0;mso-wrap-distance-right:9pt;mso-wrap-distance-bottom:0;mso-position-horizontal:center;mso-position-horizontal-relative:margin;mso-position-vertical:absolute;mso-position-vertical-relative:text;mso-width-percent:0;mso-height-percent:0;mso-width-relative:margin;mso-height-relative:margin;v-text-anchor:top" o:gfxdata="UEsDBBQABgAIAAAAIQC2gziS/gAAAOEBAAATAAAAW0NvbnRlbnRfVHlwZXNdLnhtbJSRQU7DMBBF 90jcwfIWJU67QAgl6YK0S0CoHGBkTxKLZGx5TGhvj5O2G0SRWNoz/78nu9wcxkFMGNg6quQqL6RA 0s5Y6ir5vt9lD1JwBDIwOMJKHpHlpr69KfdHjyxSmriSfYz+USnWPY7AufNIadK6MEJMx9ApD/oD OlTrorhX2lFEilmcO2RdNtjC5xDF9pCuTyYBB5bi6bQ4syoJ3g9WQ0ymaiLzg5KdCXlKLjvcW893 SUOqXwnz5DrgnHtJTxOsQfEKIT7DmDSUCaxw7Rqn8787ZsmRM9e2VmPeBN4uqYvTtW7jvijg9N/y JsXecLq0q+WD6m8AAAD//wMAUEsDBBQABgAIAAAAIQA4/SH/1gAAAJQBAAALAAAAX3JlbHMvLnJl bHOkkMFqwzAMhu+DvYPRfXGawxijTi+j0GvpHsDYimMaW0Yy2fr2M4PBMnrbUb/Q94l/f/hMi1qR JVI2sOt6UJgd+ZiDgffL8ekFlFSbvV0oo4EbChzGx4f9GRdb25HMsYhqlCwG5lrLq9biZkxWOiqY 22YiTra2kYMu1l1tQD30/bPm3wwYN0x18gb45AdQl1tp5j/sFB2T0FQ7R0nTNEV3j6o9feQzro1i OWA14Fm+Q8a1a8+Bvu/d/dMb2JY5uiPbhG/ktn4cqGU/er3pcvwCAAD//wMAUEsDBBQABgAIAAAA IQCxIQ2l5gEAAKgDAAAOAAAAZHJzL2Uyb0RvYy54bWysU8Fu2zAMvQ/YPwi6L7ZTN22NOEXXosOA rhvQ9QNkWbaF2aJGKbGzrx8lp2m23YpdBJGUH997pNfX09CznUKnwZQ8W6ScKSOh1qYt+fP3+w+X nDkvTC16MKrke+X49eb9u/VoC7WEDvpaISMQ44rRlrzz3hZJ4mSnBuEWYJWhYgM4CE8htkmNYiT0 oU+WabpKRsDaIkjlHGXv5iLfRPymUdJ/bRqnPOtLTtx8PDGeVTiTzVoULQrbaXmgId7AYhDaUNMj 1J3wgm1R/wM1aIngoPELCUMCTaOlihpITZb+peapE1ZFLWSOs0eb3P+DlY+7J/sNmZ8+wkQDjCKc fQD5wzEDt50wrbpBhLFToqbGWbAsGa0rDp8Gq13hAkg1foGahiy2HiLQ1OAQXCGdjNBpAPuj6Wry TFLyIj9bXqUrziTVzrLL1XkeW4ji5WuLzn9SMLBwKTnSUCO62D04H9iI4uVJaGbgXvd9HGxv/kjQ w5CJ7APhmbqfqonpuuSr0DeIqaDekxyEeV1ovenSAf7ibKRVKbn7uRWoOOs/G7LkKsvzsFsxyM8v lhTgaaU6rQgjCarknrP5euvnfdxa1G1HneYhGLghGxsdFb6yOtCndYjCD6sb9u00jq9ef7DNbwAA AP//AwBQSwMEFAAGAAgAAAAhAIO8S/LdAAAACQEAAA8AAABkcnMvZG93bnJldi54bWxMj8FOwzAQ RO9I/QdrkbhRu4EACdlUCMS1iEIrcXPjbRI1Xkex24S/r3uC26xmNfOmWE62EycafOsYYTFXIIgr Z1quEb6/3m+fQPig2ejOMSH8kodlObsqdG7cyJ90WodaxBD2uUZoQuhzKX3VkNV+7nri6O3dYHWI 51BLM+gxhttOJko9SKtbjg2N7um1oeqwPlqEzWr/s71XH/WbTfvRTUqyzSTizfX08gwi0BT+nuGC H9GhjEw7d2TjRYcQhwSEJM2iuNiLR5WC2CHcqSwBWRby/4LyDAAA//8DAFBLAQItABQABgAIAAAA IQC2gziS/gAAAOEBAAATAAAAAAAAAAAAAAAAAAAAAABbQ29udGVudF9UeXBlc10ueG1sUEsBAi0A FAAGAAgAAAAhADj9If/WAAAAlAEAAAsAAAAAAAAAAAAAAAAALwEAAF9yZWxzLy5yZWxzUEsBAi0A FAAGAAgAAAAhALEhDaXmAQAAqAMAAA4AAAAAAAAAAAAAAAAALgIAAGRycy9lMm9Eb2MueG1sUEsB Ai0AFAAGAAgAAAAhAIO8S/LdAAAACQEAAA8AAAAAAAAAAAAAAAAAQAQAAGRycy9kb3ducmV2Lnht bFBLBQYAAAAABAAEAPMAAABKBQAAAAA= " filled="f" stroked="f">
                 <v:textbox>
                   <w:txbxContent>
                     <w:p>
@@ -2223,6 +2175,58 @@
         </w:rPr>
         <w:tab/>
       </w:r>
+      <w:r>
+        <w:rPr>
+          <w:rFonts w:ascii="Montserrat Extra Bold" w:hAnsi="Montserrat Extra Bold"/>
+          <w:b/>
+          <w:bCs/>
+          <w:color w:val="FF0000"/>
+          <w:sz w:val="36"/>
+          <w:szCs w:val="36"/>
+          <w:lang w:val="es-ES"/>
+        </w:rPr>
+        <w:t xml:space="preserve">   </w:t>
+      </w:r>
+    </w:p>
+    <w:p>
+      <w:pPr>
+        <w:ind w:left="1134" w:right="1469"/>
+        <w:jc w:val="center"/>
+        <w:rPr>
+          <w:rFonts w:ascii="Montserrat Extra Bold" w:hAnsi="Montserrat Extra Bold"/>
+          <w:b/>
+          <w:bCs/>
+          <w:color w:val="FF0000"/>
+          <w:sz w:val="36"/>
+          <w:szCs w:val="36"/>
+          <w:lang w:val="es-ES"/>
+        </w:rPr>
+      </w:pPr>
+      <w:proofErr w:type="spellStart"/>
+      <w:proofErr w:type="spellEnd"/>
+      <w:r>
+        <w:rPr>
+          <w:rFonts w:ascii="Montserrat" w:hAnsi="Montserrat" w:cs="Montserrat" w:eastAsia="Montserrat"/>
+          <w:b w:val="false"/>
+          <w:i w:val="false"/>
+          <w:color w:val="595959"/>
+          <w:sz w:val="22"/>
+        </w:rPr>
+        <w:t xml:space="preserve">    Samuel Villanueva Aguero</w:t>
+      </w:r>
+    </w:p>
+    <w:p>
+      <w:pPr>
+        <w:tabs>
+          <w:tab w:val="left" w:pos="921"/>
+        </w:tabs>
+        <w:rPr>
+          <w:rFonts w:ascii="Adobe Caslon Pro" w:hAnsi="Adobe Caslon Pro"/>
+          <w:sz w:val="16"/>
+          <w:szCs w:val="16"/>
+          <w:u w:val="single"/>
+        </w:rPr>
+      </w:pPr>
     </w:p>
     <w:sectPr>
       <w:headerReference w:type="even" r:id="rId9"/>
@@ -3633,7 +3637,7 @@
   <w:style w:type="paragraph" w:default="1" w:styleId="Normal">
     <w:name w:val="Normal"/>
     <w:qFormat/>
-    <w:rsid w:val="00094A8A"/>
+    <w:rsid w:val="00A44A94"/>
     <w:rPr>
       <w:sz w:val="24"/>
       <w:szCs w:val="24"/>

</xml_diff>